<commit_message>
adicionando classes/objetos, atributos e metodos identificados no problema
</commit_message>
<xml_diff>
--- a/sistema_de_controle_comercial.docx
+++ b/sistema_de_controle_comercial.docx
@@ -1,6 +1,6 @@
 
 <file path=word/document.xml><?xml version="1.0" encoding="utf-8"?>
-<w:document xmlns:wpc="http://schemas.microsoft.com/office/word/2010/wordprocessingCanvas" xmlns:cx="http://schemas.microsoft.com/office/drawing/2014/chartex" xmlns:mc="http://schemas.openxmlformats.org/markup-compatibility/2006" xmlns:o="urn:schemas-microsoft-com:office:office" xmlns:r="http://schemas.openxmlformats.org/officeDocument/2006/relationships" xmlns:m="http://schemas.openxmlformats.org/officeDocument/2006/math" xmlns:v="urn:schemas-microsoft-com:vml" xmlns:wp14="http://schemas.microsoft.com/office/word/2010/wordprocessingDrawing" xmlns:wp="http://schemas.openxmlformats.org/drawingml/2006/wordprocessingDrawing" xmlns:w10="urn:schemas-microsoft-com:office:word" xmlns:w="http://schemas.openxmlformats.org/wordprocessingml/2006/main" xmlns:w14="http://schemas.microsoft.com/office/word/2010/wordml" xmlns:w15="http://schemas.microsoft.com/office/word/2012/wordml" xmlns:w16se="http://schemas.microsoft.com/office/word/2015/wordml/symex" xmlns:wpg="http://schemas.microsoft.com/office/word/2010/wordprocessingGroup" xmlns:wpi="http://schemas.microsoft.com/office/word/2010/wordprocessingInk" xmlns:wne="http://schemas.microsoft.com/office/word/2006/wordml" xmlns:wps="http://schemas.microsoft.com/office/word/2010/wordprocessingShape" mc:Ignorable="w14 w15 w16se wp14">
+<w:document xmlns:wpc="http://schemas.microsoft.com/office/word/2010/wordprocessingCanvas" xmlns:cx="http://schemas.microsoft.com/office/drawing/2014/chartex" xmlns:cx1="http://schemas.microsoft.com/office/drawing/2015/9/8/chartex" xmlns:cx2="http://schemas.microsoft.com/office/drawing/2015/10/21/chartex" xmlns:cx3="http://schemas.microsoft.com/office/drawing/2016/5/9/chartex" xmlns:cx4="http://schemas.microsoft.com/office/drawing/2016/5/10/chartex" xmlns:cx5="http://schemas.microsoft.com/office/drawing/2016/5/11/chartex" xmlns:cx6="http://schemas.microsoft.com/office/drawing/2016/5/12/chartex" xmlns:cx7="http://schemas.microsoft.com/office/drawing/2016/5/13/chartex" xmlns:cx8="http://schemas.microsoft.com/office/drawing/2016/5/14/chartex" xmlns:mc="http://schemas.openxmlformats.org/markup-compatibility/2006" xmlns:aink="http://schemas.microsoft.com/office/drawing/2016/ink" xmlns:am3d="http://schemas.microsoft.com/office/drawing/2017/model3d" xmlns:o="urn:schemas-microsoft-com:office:office" xmlns:r="http://schemas.openxmlformats.org/officeDocument/2006/relationships" xmlns:m="http://schemas.openxmlformats.org/officeDocument/2006/math" xmlns:v="urn:schemas-microsoft-com:vml" xmlns:wp14="http://schemas.microsoft.com/office/word/2010/wordprocessingDrawing" xmlns:wp="http://schemas.openxmlformats.org/drawingml/2006/wordprocessingDrawing" xmlns:w10="urn:schemas-microsoft-com:office:word" xmlns:w="http://schemas.openxmlformats.org/wordprocessingml/2006/main" xmlns:w14="http://schemas.microsoft.com/office/word/2010/wordml" xmlns:w15="http://schemas.microsoft.com/office/word/2012/wordml" xmlns:w16cid="http://schemas.microsoft.com/office/word/2016/wordml/cid" xmlns:w16se="http://schemas.microsoft.com/office/word/2015/wordml/symex" xmlns:wpg="http://schemas.microsoft.com/office/word/2010/wordprocessingGroup" xmlns:wpi="http://schemas.microsoft.com/office/word/2010/wordprocessingInk" xmlns:wne="http://schemas.microsoft.com/office/word/2006/wordml" xmlns:wps="http://schemas.microsoft.com/office/word/2010/wordprocessingShape" mc:Ignorable="w14 w15 w16se w16cid wp14">
   <w:body>
     <w:p>
       <w:pPr>
@@ -394,17 +394,17 @@
           <w:szCs w:val="24"/>
         </w:rPr>
       </w:pPr>
-      <w:proofErr w:type="gramStart"/>
-      <w:r>
-        <w:rPr>
-          <w:rFonts w:ascii="Arial" w:hAnsi="Arial" w:cs="Arial"/>
-          <w:bCs/>
-          <w:sz w:val="24"/>
-          <w:szCs w:val="24"/>
-        </w:rPr>
-        <w:t>nome</w:t>
-      </w:r>
-      <w:proofErr w:type="gramEnd"/>
+      <w:proofErr w:type="spellStart"/>
+      <w:r>
+        <w:rPr>
+          <w:rFonts w:ascii="Arial" w:hAnsi="Arial" w:cs="Arial"/>
+          <w:bCs/>
+          <w:sz w:val="24"/>
+          <w:szCs w:val="24"/>
+        </w:rPr>
+        <w:t>codCliente</w:t>
+      </w:r>
+      <w:proofErr w:type="spellEnd"/>
     </w:p>
     <w:p>
       <w:pPr>
@@ -421,7 +421,6 @@
           <w:szCs w:val="24"/>
         </w:rPr>
       </w:pPr>
-      <w:proofErr w:type="spellStart"/>
       <w:proofErr w:type="gramStart"/>
       <w:r>
         <w:rPr>
@@ -430,10 +429,27 @@
           <w:sz w:val="24"/>
           <w:szCs w:val="24"/>
         </w:rPr>
-        <w:t>produtoVendido</w:t>
-      </w:r>
-      <w:proofErr w:type="spellEnd"/>
+        <w:t>nome</w:t>
+      </w:r>
+      <w:r>
+        <w:rPr>
+          <w:rFonts w:ascii="Arial" w:hAnsi="Arial" w:cs="Arial"/>
+          <w:bCs/>
+          <w:sz w:val="24"/>
+          <w:szCs w:val="24"/>
+        </w:rPr>
+        <w:t>(</w:t>
+      </w:r>
       <w:proofErr w:type="gramEnd"/>
+      <w:r>
+        <w:rPr>
+          <w:rFonts w:ascii="Arial" w:hAnsi="Arial" w:cs="Arial"/>
+          <w:bCs/>
+          <w:sz w:val="24"/>
+          <w:szCs w:val="24"/>
+        </w:rPr>
+        <w:t>)</w:t>
+      </w:r>
     </w:p>
     <w:p>
       <w:pPr>
@@ -451,18 +467,70 @@
         </w:rPr>
       </w:pPr>
       <w:proofErr w:type="spellStart"/>
-      <w:proofErr w:type="gramStart"/>
-      <w:r>
-        <w:rPr>
-          <w:rFonts w:ascii="Arial" w:hAnsi="Arial" w:cs="Arial"/>
-          <w:bCs/>
-          <w:sz w:val="24"/>
-          <w:szCs w:val="24"/>
-        </w:rPr>
-        <w:t>valotTotal</w:t>
+      <w:r>
+        <w:rPr>
+          <w:rFonts w:ascii="Arial" w:hAnsi="Arial" w:cs="Arial"/>
+          <w:bCs/>
+          <w:sz w:val="24"/>
+          <w:szCs w:val="24"/>
+        </w:rPr>
+        <w:t>rg</w:t>
       </w:r>
       <w:proofErr w:type="spellEnd"/>
-      <w:proofErr w:type="gramEnd"/>
+    </w:p>
+    <w:p>
+      <w:pPr>
+        <w:pStyle w:val="PargrafodaLista"/>
+        <w:numPr>
+          <w:ilvl w:val="0"/>
+          <w:numId w:val="5"/>
+        </w:numPr>
+        <w:jc w:val="both"/>
+        <w:rPr>
+          <w:rFonts w:ascii="Arial" w:hAnsi="Arial" w:cs="Arial"/>
+          <w:bCs/>
+          <w:sz w:val="24"/>
+          <w:szCs w:val="24"/>
+        </w:rPr>
+      </w:pPr>
+      <w:proofErr w:type="spellStart"/>
+      <w:r>
+        <w:rPr>
+          <w:rFonts w:ascii="Arial" w:hAnsi="Arial" w:cs="Arial"/>
+          <w:bCs/>
+          <w:sz w:val="24"/>
+          <w:szCs w:val="24"/>
+        </w:rPr>
+        <w:t>cpf</w:t>
+      </w:r>
+      <w:proofErr w:type="spellEnd"/>
+    </w:p>
+    <w:p>
+      <w:pPr>
+        <w:pStyle w:val="PargrafodaLista"/>
+        <w:numPr>
+          <w:ilvl w:val="0"/>
+          <w:numId w:val="5"/>
+        </w:numPr>
+        <w:jc w:val="both"/>
+        <w:rPr>
+          <w:rFonts w:ascii="Arial" w:hAnsi="Arial" w:cs="Arial"/>
+          <w:bCs/>
+          <w:sz w:val="24"/>
+          <w:szCs w:val="24"/>
+        </w:rPr>
+      </w:pPr>
+      <w:proofErr w:type="spellStart"/>
+      <w:r>
+        <w:rPr>
+          <w:rFonts w:ascii="Arial" w:hAnsi="Arial" w:cs="Arial"/>
+          <w:bCs/>
+          <w:sz w:val="24"/>
+          <w:szCs w:val="24"/>
+        </w:rPr>
+        <w:t>endereco</w:t>
+      </w:r>
+      <w:proofErr w:type="spellEnd"/>
     </w:p>
     <w:p>
       <w:pPr>
@@ -509,7 +577,7 @@
           <w:sz w:val="24"/>
           <w:szCs w:val="24"/>
         </w:rPr>
-        <w:t>armazenarGaveta</w:t>
+        <w:t>salvarCliente</w:t>
       </w:r>
       <w:proofErr w:type="spellEnd"/>
       <w:r>
@@ -531,6 +599,113 @@
         </w:rPr>
         <w:t>)</w:t>
       </w:r>
+    </w:p>
+    <w:p>
+      <w:pPr>
+        <w:pStyle w:val="PargrafodaLista"/>
+        <w:numPr>
+          <w:ilvl w:val="0"/>
+          <w:numId w:val="6"/>
+        </w:numPr>
+        <w:jc w:val="both"/>
+        <w:rPr>
+          <w:rFonts w:ascii="Arial" w:hAnsi="Arial" w:cs="Arial"/>
+          <w:bCs/>
+          <w:sz w:val="24"/>
+          <w:szCs w:val="24"/>
+        </w:rPr>
+      </w:pPr>
+      <w:proofErr w:type="spellStart"/>
+      <w:proofErr w:type="gramStart"/>
+      <w:r>
+        <w:rPr>
+          <w:rFonts w:ascii="Arial" w:hAnsi="Arial" w:cs="Arial"/>
+          <w:bCs/>
+          <w:sz w:val="24"/>
+          <w:szCs w:val="24"/>
+        </w:rPr>
+        <w:t>editarCliente</w:t>
+      </w:r>
+      <w:proofErr w:type="spellEnd"/>
+      <w:r>
+        <w:rPr>
+          <w:rFonts w:ascii="Arial" w:hAnsi="Arial" w:cs="Arial"/>
+          <w:bCs/>
+          <w:sz w:val="24"/>
+          <w:szCs w:val="24"/>
+        </w:rPr>
+        <w:t>(</w:t>
+      </w:r>
+      <w:proofErr w:type="gramEnd"/>
+      <w:r>
+        <w:rPr>
+          <w:rFonts w:ascii="Arial" w:hAnsi="Arial" w:cs="Arial"/>
+          <w:bCs/>
+          <w:sz w:val="24"/>
+          <w:szCs w:val="24"/>
+        </w:rPr>
+        <w:t>)</w:t>
+      </w:r>
+    </w:p>
+    <w:p>
+      <w:pPr>
+        <w:pStyle w:val="PargrafodaLista"/>
+        <w:numPr>
+          <w:ilvl w:val="0"/>
+          <w:numId w:val="6"/>
+        </w:numPr>
+        <w:jc w:val="both"/>
+        <w:rPr>
+          <w:rFonts w:ascii="Arial" w:hAnsi="Arial" w:cs="Arial"/>
+          <w:bCs/>
+          <w:sz w:val="24"/>
+          <w:szCs w:val="24"/>
+        </w:rPr>
+      </w:pPr>
+      <w:proofErr w:type="spellStart"/>
+      <w:proofErr w:type="gramStart"/>
+      <w:r>
+        <w:rPr>
+          <w:rFonts w:ascii="Arial" w:hAnsi="Arial" w:cs="Arial"/>
+          <w:bCs/>
+          <w:sz w:val="24"/>
+          <w:szCs w:val="24"/>
+        </w:rPr>
+        <w:t>deletarCliente</w:t>
+      </w:r>
+      <w:proofErr w:type="spellEnd"/>
+      <w:r>
+        <w:rPr>
+          <w:rFonts w:ascii="Arial" w:hAnsi="Arial" w:cs="Arial"/>
+          <w:bCs/>
+          <w:sz w:val="24"/>
+          <w:szCs w:val="24"/>
+        </w:rPr>
+        <w:t>(</w:t>
+      </w:r>
+      <w:proofErr w:type="gramEnd"/>
+      <w:r>
+        <w:rPr>
+          <w:rFonts w:ascii="Arial" w:hAnsi="Arial" w:cs="Arial"/>
+          <w:bCs/>
+          <w:sz w:val="24"/>
+          <w:szCs w:val="24"/>
+        </w:rPr>
+        <w:t>)</w:t>
+      </w:r>
+    </w:p>
+    <w:p>
+      <w:pPr>
+        <w:pStyle w:val="PargrafodaLista"/>
+        <w:ind w:left="1068"/>
+        <w:jc w:val="both"/>
+        <w:rPr>
+          <w:rFonts w:ascii="Arial" w:hAnsi="Arial" w:cs="Arial"/>
+          <w:bCs/>
+          <w:sz w:val="24"/>
+          <w:szCs w:val="24"/>
+        </w:rPr>
+      </w:pPr>
     </w:p>
     <w:p>
       <w:pPr>
@@ -599,27 +774,16 @@
         </w:rPr>
       </w:pPr>
       <w:proofErr w:type="spellStart"/>
-      <w:proofErr w:type="gramStart"/>
-      <w:r>
-        <w:rPr>
-          <w:rFonts w:ascii="Arial" w:hAnsi="Arial" w:cs="Arial"/>
-          <w:bCs/>
-          <w:sz w:val="24"/>
-          <w:szCs w:val="24"/>
-        </w:rPr>
-        <w:t>nome</w:t>
-      </w:r>
-      <w:r>
-        <w:rPr>
-          <w:rFonts w:ascii="Arial" w:hAnsi="Arial" w:cs="Arial"/>
-          <w:bCs/>
-          <w:sz w:val="24"/>
-          <w:szCs w:val="24"/>
-        </w:rPr>
-        <w:t>Produto</w:t>
+      <w:r>
+        <w:rPr>
+          <w:rFonts w:ascii="Arial" w:hAnsi="Arial" w:cs="Arial"/>
+          <w:bCs/>
+          <w:sz w:val="24"/>
+          <w:szCs w:val="24"/>
+        </w:rPr>
+        <w:t>codProduto</w:t>
       </w:r>
       <w:proofErr w:type="spellEnd"/>
-      <w:proofErr w:type="gramEnd"/>
     </w:p>
     <w:p>
       <w:pPr>
@@ -636,17 +800,17 @@
           <w:szCs w:val="24"/>
         </w:rPr>
       </w:pPr>
-      <w:proofErr w:type="gramStart"/>
-      <w:r>
-        <w:rPr>
-          <w:rFonts w:ascii="Arial" w:hAnsi="Arial" w:cs="Arial"/>
-          <w:bCs/>
-          <w:sz w:val="24"/>
-          <w:szCs w:val="24"/>
-        </w:rPr>
-        <w:t>quantidade</w:t>
-      </w:r>
-      <w:proofErr w:type="gramEnd"/>
+      <w:proofErr w:type="spellStart"/>
+      <w:r>
+        <w:rPr>
+          <w:rFonts w:ascii="Arial" w:hAnsi="Arial" w:cs="Arial"/>
+          <w:bCs/>
+          <w:sz w:val="24"/>
+          <w:szCs w:val="24"/>
+        </w:rPr>
+        <w:t>nomeProduto</w:t>
+      </w:r>
+      <w:proofErr w:type="spellEnd"/>
     </w:p>
     <w:p>
       <w:pPr>
@@ -663,19 +827,16 @@
           <w:szCs w:val="24"/>
         </w:rPr>
       </w:pPr>
-      <w:proofErr w:type="spellStart"/>
-      <w:proofErr w:type="gramStart"/>
-      <w:r>
-        <w:rPr>
-          <w:rFonts w:ascii="Arial" w:hAnsi="Arial" w:cs="Arial"/>
-          <w:bCs/>
-          <w:sz w:val="24"/>
-          <w:szCs w:val="24"/>
-        </w:rPr>
-        <w:t>valorEntrada</w:t>
-      </w:r>
-      <w:proofErr w:type="spellEnd"/>
-      <w:proofErr w:type="gramEnd"/>
+      <w:r>
+        <w:rPr>
+          <w:rFonts w:ascii="Arial" w:hAnsi="Arial" w:cs="Arial"/>
+          <w:bCs/>
+          <w:sz w:val="24"/>
+          <w:szCs w:val="24"/>
+        </w:rPr>
+        <w:lastRenderedPageBreak/>
+        <w:t>quantidade</w:t>
+      </w:r>
     </w:p>
     <w:p>
       <w:pPr>
@@ -693,7 +854,33 @@
         </w:rPr>
       </w:pPr>
       <w:proofErr w:type="spellStart"/>
-      <w:proofErr w:type="gramStart"/>
+      <w:r>
+        <w:rPr>
+          <w:rFonts w:ascii="Arial" w:hAnsi="Arial" w:cs="Arial"/>
+          <w:bCs/>
+          <w:sz w:val="24"/>
+          <w:szCs w:val="24"/>
+        </w:rPr>
+        <w:t>valorEntrada</w:t>
+      </w:r>
+      <w:proofErr w:type="spellEnd"/>
+    </w:p>
+    <w:p>
+      <w:pPr>
+        <w:pStyle w:val="PargrafodaLista"/>
+        <w:numPr>
+          <w:ilvl w:val="0"/>
+          <w:numId w:val="5"/>
+        </w:numPr>
+        <w:jc w:val="both"/>
+        <w:rPr>
+          <w:rFonts w:ascii="Arial" w:hAnsi="Arial" w:cs="Arial"/>
+          <w:bCs/>
+          <w:sz w:val="24"/>
+          <w:szCs w:val="24"/>
+        </w:rPr>
+      </w:pPr>
+      <w:proofErr w:type="spellStart"/>
       <w:r>
         <w:rPr>
           <w:rFonts w:ascii="Arial" w:hAnsi="Arial" w:cs="Arial"/>
@@ -704,7 +891,6 @@
         <w:t>valorSaida</w:t>
       </w:r>
       <w:proofErr w:type="spellEnd"/>
-      <w:proofErr w:type="gramEnd"/>
     </w:p>
     <w:p>
       <w:pPr>
@@ -750,7 +936,7 @@
           <w:sz w:val="24"/>
           <w:szCs w:val="24"/>
         </w:rPr>
-        <w:t>armazenarGaveta</w:t>
+        <w:t>salvarProduto</w:t>
       </w:r>
       <w:proofErr w:type="spellEnd"/>
       <w:r>
@@ -788,14 +974,175 @@
           <w:szCs w:val="24"/>
         </w:rPr>
       </w:pPr>
-      <w:r>
-        <w:rPr>
-          <w:rFonts w:ascii="Arial" w:hAnsi="Arial" w:cs="Arial"/>
-          <w:bCs/>
-          <w:sz w:val="24"/>
-          <w:szCs w:val="24"/>
-        </w:rPr>
-        <w:lastRenderedPageBreak/>
+      <w:proofErr w:type="spellStart"/>
+      <w:proofErr w:type="gramStart"/>
+      <w:r>
+        <w:rPr>
+          <w:rFonts w:ascii="Arial" w:hAnsi="Arial" w:cs="Arial"/>
+          <w:bCs/>
+          <w:sz w:val="24"/>
+          <w:szCs w:val="24"/>
+        </w:rPr>
+        <w:t>editarProduto</w:t>
+      </w:r>
+      <w:proofErr w:type="spellEnd"/>
+      <w:r>
+        <w:rPr>
+          <w:rFonts w:ascii="Arial" w:hAnsi="Arial" w:cs="Arial"/>
+          <w:bCs/>
+          <w:sz w:val="24"/>
+          <w:szCs w:val="24"/>
+        </w:rPr>
+        <w:t>(</w:t>
+      </w:r>
+      <w:proofErr w:type="gramEnd"/>
+      <w:r>
+        <w:rPr>
+          <w:rFonts w:ascii="Arial" w:hAnsi="Arial" w:cs="Arial"/>
+          <w:bCs/>
+          <w:sz w:val="24"/>
+          <w:szCs w:val="24"/>
+        </w:rPr>
+        <w:t>)</w:t>
+      </w:r>
+    </w:p>
+    <w:p>
+      <w:pPr>
+        <w:pStyle w:val="PargrafodaLista"/>
+        <w:numPr>
+          <w:ilvl w:val="0"/>
+          <w:numId w:val="6"/>
+        </w:numPr>
+        <w:jc w:val="both"/>
+        <w:rPr>
+          <w:rFonts w:ascii="Arial" w:hAnsi="Arial" w:cs="Arial"/>
+          <w:bCs/>
+          <w:sz w:val="24"/>
+          <w:szCs w:val="24"/>
+        </w:rPr>
+      </w:pPr>
+      <w:proofErr w:type="spellStart"/>
+      <w:proofErr w:type="gramStart"/>
+      <w:r>
+        <w:rPr>
+          <w:rFonts w:ascii="Arial" w:hAnsi="Arial" w:cs="Arial"/>
+          <w:bCs/>
+          <w:sz w:val="24"/>
+          <w:szCs w:val="24"/>
+        </w:rPr>
+        <w:t>deletarProduto</w:t>
+      </w:r>
+      <w:proofErr w:type="spellEnd"/>
+      <w:r>
+        <w:rPr>
+          <w:rFonts w:ascii="Arial" w:hAnsi="Arial" w:cs="Arial"/>
+          <w:bCs/>
+          <w:sz w:val="24"/>
+          <w:szCs w:val="24"/>
+        </w:rPr>
+        <w:t>(</w:t>
+      </w:r>
+      <w:proofErr w:type="gramEnd"/>
+      <w:r>
+        <w:rPr>
+          <w:rFonts w:ascii="Arial" w:hAnsi="Arial" w:cs="Arial"/>
+          <w:bCs/>
+          <w:sz w:val="24"/>
+          <w:szCs w:val="24"/>
+        </w:rPr>
+        <w:t>)</w:t>
+      </w:r>
+    </w:p>
+    <w:p>
+      <w:pPr>
+        <w:pStyle w:val="PargrafodaLista"/>
+        <w:numPr>
+          <w:ilvl w:val="0"/>
+          <w:numId w:val="6"/>
+        </w:numPr>
+        <w:jc w:val="both"/>
+        <w:rPr>
+          <w:rFonts w:ascii="Arial" w:hAnsi="Arial" w:cs="Arial"/>
+          <w:bCs/>
+          <w:sz w:val="24"/>
+          <w:szCs w:val="24"/>
+        </w:rPr>
+      </w:pPr>
+      <w:proofErr w:type="spellStart"/>
+      <w:proofErr w:type="gramStart"/>
+      <w:r>
+        <w:rPr>
+          <w:rFonts w:ascii="Arial" w:hAnsi="Arial" w:cs="Arial"/>
+          <w:bCs/>
+          <w:sz w:val="24"/>
+          <w:szCs w:val="24"/>
+        </w:rPr>
+        <w:t>totalImpostos</w:t>
+      </w:r>
+      <w:proofErr w:type="spellEnd"/>
+      <w:r>
+        <w:rPr>
+          <w:rFonts w:ascii="Arial" w:hAnsi="Arial" w:cs="Arial"/>
+          <w:bCs/>
+          <w:sz w:val="24"/>
+          <w:szCs w:val="24"/>
+        </w:rPr>
+        <w:t>(</w:t>
+      </w:r>
+      <w:proofErr w:type="gramEnd"/>
+      <w:r>
+        <w:rPr>
+          <w:rFonts w:ascii="Arial" w:hAnsi="Arial" w:cs="Arial"/>
+          <w:bCs/>
+          <w:sz w:val="24"/>
+          <w:szCs w:val="24"/>
+        </w:rPr>
+        <w:t>)</w:t>
+      </w:r>
+    </w:p>
+    <w:p>
+      <w:pPr>
+        <w:pStyle w:val="PargrafodaLista"/>
+        <w:ind w:left="1068"/>
+        <w:jc w:val="both"/>
+        <w:rPr>
+          <w:rFonts w:ascii="Arial" w:hAnsi="Arial" w:cs="Arial"/>
+          <w:bCs/>
+          <w:sz w:val="24"/>
+          <w:szCs w:val="24"/>
+        </w:rPr>
+      </w:pPr>
+    </w:p>
+    <w:p>
+      <w:pPr>
+        <w:pStyle w:val="PargrafodaLista"/>
+        <w:ind w:left="1068"/>
+        <w:jc w:val="both"/>
+        <w:rPr>
+          <w:rFonts w:ascii="Arial" w:hAnsi="Arial" w:cs="Arial"/>
+          <w:bCs/>
+          <w:sz w:val="24"/>
+          <w:szCs w:val="24"/>
+        </w:rPr>
+      </w:pPr>
+    </w:p>
+    <w:p>
+      <w:pPr>
+        <w:jc w:val="both"/>
+        <w:rPr>
+          <w:rFonts w:ascii="Arial" w:hAnsi="Arial" w:cs="Arial"/>
+          <w:bCs/>
+          <w:sz w:val="24"/>
+          <w:szCs w:val="24"/>
+        </w:rPr>
+      </w:pPr>
+      <w:r>
+        <w:rPr>
+          <w:rFonts w:ascii="Arial" w:hAnsi="Arial" w:cs="Arial"/>
+          <w:bCs/>
+          <w:sz w:val="24"/>
+          <w:szCs w:val="24"/>
+        </w:rPr>
         <w:t xml:space="preserve">Classe: </w:t>
       </w:r>
       <w:r>
@@ -845,24 +1192,14 @@
         </w:rPr>
       </w:pPr>
       <w:proofErr w:type="spellStart"/>
-      <w:proofErr w:type="gramStart"/>
-      <w:r>
-        <w:rPr>
-          <w:rFonts w:ascii="Arial" w:hAnsi="Arial" w:cs="Arial"/>
-          <w:bCs/>
-          <w:sz w:val="24"/>
-          <w:szCs w:val="24"/>
-        </w:rPr>
-        <w:t>p</w:t>
-      </w:r>
-      <w:r>
-        <w:rPr>
-          <w:rFonts w:ascii="Arial" w:hAnsi="Arial" w:cs="Arial"/>
-          <w:bCs/>
-          <w:sz w:val="24"/>
-          <w:szCs w:val="24"/>
-        </w:rPr>
-        <w:t>roduto</w:t>
+      <w:r>
+        <w:rPr>
+          <w:rFonts w:ascii="Arial" w:hAnsi="Arial" w:cs="Arial"/>
+          <w:bCs/>
+          <w:sz w:val="24"/>
+          <w:szCs w:val="24"/>
+        </w:rPr>
+        <w:t>produto</w:t>
       </w:r>
       <w:r>
         <w:rPr>
@@ -874,7 +1211,6 @@
         <w:t>Unidade</w:t>
       </w:r>
       <w:proofErr w:type="spellEnd"/>
-      <w:proofErr w:type="gramEnd"/>
     </w:p>
     <w:p>
       <w:pPr>
@@ -892,27 +1228,16 @@
         </w:rPr>
       </w:pPr>
       <w:proofErr w:type="spellStart"/>
-      <w:proofErr w:type="gramStart"/>
-      <w:r>
-        <w:rPr>
-          <w:rFonts w:ascii="Arial" w:hAnsi="Arial" w:cs="Arial"/>
-          <w:bCs/>
-          <w:sz w:val="24"/>
-          <w:szCs w:val="24"/>
-        </w:rPr>
-        <w:t>quantidade</w:t>
-      </w:r>
-      <w:r>
-        <w:rPr>
-          <w:rFonts w:ascii="Arial" w:hAnsi="Arial" w:cs="Arial"/>
-          <w:bCs/>
-          <w:sz w:val="24"/>
-          <w:szCs w:val="24"/>
-        </w:rPr>
-        <w:t>Produto</w:t>
+      <w:r>
+        <w:rPr>
+          <w:rFonts w:ascii="Arial" w:hAnsi="Arial" w:cs="Arial"/>
+          <w:bCs/>
+          <w:sz w:val="24"/>
+          <w:szCs w:val="24"/>
+        </w:rPr>
+        <w:t>quantidadeProduto</w:t>
       </w:r>
       <w:proofErr w:type="spellEnd"/>
-      <w:proofErr w:type="gramEnd"/>
     </w:p>
     <w:p>
       <w:pPr>
@@ -959,7 +1284,7 @@
           <w:sz w:val="24"/>
           <w:szCs w:val="24"/>
         </w:rPr>
-        <w:t>nfe</w:t>
+        <w:t>cadastrarNFE</w:t>
       </w:r>
       <w:proofErr w:type="spellEnd"/>
       <w:r>
@@ -1007,8 +1332,6 @@
         </w:rPr>
         <w:t>valorEstoque()</w:t>
       </w:r>
-      <w:bookmarkStart w:id="0" w:name="_GoBack"/>
-      <w:bookmarkEnd w:id="0"/>
     </w:p>
     <w:p>
       <w:pPr>
@@ -1031,6 +1354,7 @@
           <w:bCs/>
           <w:sz w:val="24"/>
           <w:szCs w:val="24"/>
+          <w:u w:val="single"/>
         </w:rPr>
       </w:pPr>
       <w:r>
@@ -1076,7 +1400,7 @@
 </file>
 
 <file path=word/numbering.xml><?xml version="1.0" encoding="utf-8"?>
-<w:numbering xmlns:wpc="http://schemas.microsoft.com/office/word/2010/wordprocessingCanvas" xmlns:cx="http://schemas.microsoft.com/office/drawing/2014/chartex" xmlns:mc="http://schemas.openxmlformats.org/markup-compatibility/2006" xmlns:o="urn:schemas-microsoft-com:office:office" xmlns:r="http://schemas.openxmlformats.org/officeDocument/2006/relationships" xmlns:m="http://schemas.openxmlformats.org/officeDocument/2006/math" xmlns:v="urn:schemas-microsoft-com:vml" xmlns:wp14="http://schemas.microsoft.com/office/word/2010/wordprocessingDrawing" xmlns:wp="http://schemas.openxmlformats.org/drawingml/2006/wordprocessingDrawing" xmlns:w10="urn:schemas-microsoft-com:office:word" xmlns:w="http://schemas.openxmlformats.org/wordprocessingml/2006/main" xmlns:w14="http://schemas.microsoft.com/office/word/2010/wordml" xmlns:w15="http://schemas.microsoft.com/office/word/2012/wordml" xmlns:w16se="http://schemas.microsoft.com/office/word/2015/wordml/symex" xmlns:wpg="http://schemas.microsoft.com/office/word/2010/wordprocessingGroup" xmlns:wpi="http://schemas.microsoft.com/office/word/2010/wordprocessingInk" xmlns:wne="http://schemas.microsoft.com/office/word/2006/wordml" xmlns:wps="http://schemas.microsoft.com/office/word/2010/wordprocessingShape" mc:Ignorable="w14 w15 w16se wp14">
+<w:numbering xmlns:wpc="http://schemas.microsoft.com/office/word/2010/wordprocessingCanvas" xmlns:cx="http://schemas.microsoft.com/office/drawing/2014/chartex" xmlns:cx1="http://schemas.microsoft.com/office/drawing/2015/9/8/chartex" xmlns:cx2="http://schemas.microsoft.com/office/drawing/2015/10/21/chartex" xmlns:cx3="http://schemas.microsoft.com/office/drawing/2016/5/9/chartex" xmlns:cx4="http://schemas.microsoft.com/office/drawing/2016/5/10/chartex" xmlns:cx5="http://schemas.microsoft.com/office/drawing/2016/5/11/chartex" xmlns:cx6="http://schemas.microsoft.com/office/drawing/2016/5/12/chartex" xmlns:cx7="http://schemas.microsoft.com/office/drawing/2016/5/13/chartex" xmlns:cx8="http://schemas.microsoft.com/office/drawing/2016/5/14/chartex" xmlns:mc="http://schemas.openxmlformats.org/markup-compatibility/2006" xmlns:aink="http://schemas.microsoft.com/office/drawing/2016/ink" xmlns:am3d="http://schemas.microsoft.com/office/drawing/2017/model3d" xmlns:o="urn:schemas-microsoft-com:office:office" xmlns:r="http://schemas.openxmlformats.org/officeDocument/2006/relationships" xmlns:m="http://schemas.openxmlformats.org/officeDocument/2006/math" xmlns:v="urn:schemas-microsoft-com:vml" xmlns:wp14="http://schemas.microsoft.com/office/word/2010/wordprocessingDrawing" xmlns:wp="http://schemas.openxmlformats.org/drawingml/2006/wordprocessingDrawing" xmlns:w10="urn:schemas-microsoft-com:office:word" xmlns:w="http://schemas.openxmlformats.org/wordprocessingml/2006/main" xmlns:w14="http://schemas.microsoft.com/office/word/2010/wordml" xmlns:w15="http://schemas.microsoft.com/office/word/2012/wordml" xmlns:w16cid="http://schemas.microsoft.com/office/word/2016/wordml/cid" xmlns:w16se="http://schemas.microsoft.com/office/word/2015/wordml/symex" xmlns:wpg="http://schemas.microsoft.com/office/word/2010/wordprocessingGroup" xmlns:wpi="http://schemas.microsoft.com/office/word/2010/wordprocessingInk" xmlns:wne="http://schemas.microsoft.com/office/word/2006/wordml" xmlns:wps="http://schemas.microsoft.com/office/word/2010/wordprocessingShape" mc:Ignorable="w14 w15 w16se w16cid wp14">
   <w:abstractNum w:abstractNumId="0" w15:restartNumberingAfterBreak="0">
     <w:nsid w:val="03921C57"/>
     <w:multiLevelType w:val="hybridMultilevel"/>
@@ -1304,6 +1628,119 @@
     </w:lvl>
   </w:abstractNum>
   <w:abstractNum w:abstractNumId="2" w15:restartNumberingAfterBreak="0">
+    <w:nsid w:val="21F60C13"/>
+    <w:multiLevelType w:val="hybridMultilevel"/>
+    <w:tmpl w:val="D368C3EC"/>
+    <w:lvl w:ilvl="0" w:tplc="04160001">
+      <w:start w:val="1"/>
+      <w:numFmt w:val="bullet"/>
+      <w:lvlText w:val=""/>
+      <w:lvlJc w:val="left"/>
+      <w:pPr>
+        <w:ind w:left="1428" w:hanging="360"/>
+      </w:pPr>
+      <w:rPr>
+        <w:rFonts w:ascii="Symbol" w:hAnsi="Symbol" w:cs="Symbol" w:hint="default"/>
+      </w:rPr>
+    </w:lvl>
+    <w:lvl w:ilvl="1" w:tplc="04160003" w:tentative="1">
+      <w:start w:val="1"/>
+      <w:numFmt w:val="bullet"/>
+      <w:lvlText w:val="o"/>
+      <w:lvlJc w:val="left"/>
+      <w:pPr>
+        <w:ind w:left="2148" w:hanging="360"/>
+      </w:pPr>
+      <w:rPr>
+        <w:rFonts w:ascii="Courier New" w:hAnsi="Courier New" w:cs="Courier New" w:hint="default"/>
+      </w:rPr>
+    </w:lvl>
+    <w:lvl w:ilvl="2" w:tplc="04160005" w:tentative="1">
+      <w:start w:val="1"/>
+      <w:numFmt w:val="bullet"/>
+      <w:lvlText w:val=""/>
+      <w:lvlJc w:val="left"/>
+      <w:pPr>
+        <w:ind w:left="2868" w:hanging="360"/>
+      </w:pPr>
+      <w:rPr>
+        <w:rFonts w:ascii="Wingdings" w:hAnsi="Wingdings" w:cs="Wingdings" w:hint="default"/>
+      </w:rPr>
+    </w:lvl>
+    <w:lvl w:ilvl="3" w:tplc="04160001" w:tentative="1">
+      <w:start w:val="1"/>
+      <w:numFmt w:val="bullet"/>
+      <w:lvlText w:val=""/>
+      <w:lvlJc w:val="left"/>
+      <w:pPr>
+        <w:ind w:left="3588" w:hanging="360"/>
+      </w:pPr>
+      <w:rPr>
+        <w:rFonts w:ascii="Symbol" w:hAnsi="Symbol" w:cs="Symbol" w:hint="default"/>
+      </w:rPr>
+    </w:lvl>
+    <w:lvl w:ilvl="4" w:tplc="04160003" w:tentative="1">
+      <w:start w:val="1"/>
+      <w:numFmt w:val="bullet"/>
+      <w:lvlText w:val="o"/>
+      <w:lvlJc w:val="left"/>
+      <w:pPr>
+        <w:ind w:left="4308" w:hanging="360"/>
+      </w:pPr>
+      <w:rPr>
+        <w:rFonts w:ascii="Courier New" w:hAnsi="Courier New" w:cs="Courier New" w:hint="default"/>
+      </w:rPr>
+    </w:lvl>
+    <w:lvl w:ilvl="5" w:tplc="04160005" w:tentative="1">
+      <w:start w:val="1"/>
+      <w:numFmt w:val="bullet"/>
+      <w:lvlText w:val=""/>
+      <w:lvlJc w:val="left"/>
+      <w:pPr>
+        <w:ind w:left="5028" w:hanging="360"/>
+      </w:pPr>
+      <w:rPr>
+        <w:rFonts w:ascii="Wingdings" w:hAnsi="Wingdings" w:cs="Wingdings" w:hint="default"/>
+      </w:rPr>
+    </w:lvl>
+    <w:lvl w:ilvl="6" w:tplc="04160001" w:tentative="1">
+      <w:start w:val="1"/>
+      <w:numFmt w:val="bullet"/>
+      <w:lvlText w:val=""/>
+      <w:lvlJc w:val="left"/>
+      <w:pPr>
+        <w:ind w:left="5748" w:hanging="360"/>
+      </w:pPr>
+      <w:rPr>
+        <w:rFonts w:ascii="Symbol" w:hAnsi="Symbol" w:cs="Symbol" w:hint="default"/>
+      </w:rPr>
+    </w:lvl>
+    <w:lvl w:ilvl="7" w:tplc="04160003" w:tentative="1">
+      <w:start w:val="1"/>
+      <w:numFmt w:val="bullet"/>
+      <w:lvlText w:val="o"/>
+      <w:lvlJc w:val="left"/>
+      <w:pPr>
+        <w:ind w:left="6468" w:hanging="360"/>
+      </w:pPr>
+      <w:rPr>
+        <w:rFonts w:ascii="Courier New" w:hAnsi="Courier New" w:cs="Courier New" w:hint="default"/>
+      </w:rPr>
+    </w:lvl>
+    <w:lvl w:ilvl="8" w:tplc="04160005" w:tentative="1">
+      <w:start w:val="1"/>
+      <w:numFmt w:val="bullet"/>
+      <w:lvlText w:val=""/>
+      <w:lvlJc w:val="left"/>
+      <w:pPr>
+        <w:ind w:left="7188" w:hanging="360"/>
+      </w:pPr>
+      <w:rPr>
+        <w:rFonts w:ascii="Wingdings" w:hAnsi="Wingdings" w:cs="Wingdings" w:hint="default"/>
+      </w:rPr>
+    </w:lvl>
+  </w:abstractNum>
+  <w:abstractNum w:abstractNumId="3" w15:restartNumberingAfterBreak="0">
     <w:nsid w:val="27883565"/>
     <w:multiLevelType w:val="hybridMultilevel"/>
     <w:tmpl w:val="4BFA41E8"/>
@@ -1416,7 +1853,7 @@
       </w:rPr>
     </w:lvl>
   </w:abstractNum>
-  <w:abstractNum w:abstractNumId="3" w15:restartNumberingAfterBreak="0">
+  <w:abstractNum w:abstractNumId="4" w15:restartNumberingAfterBreak="0">
     <w:nsid w:val="4D834FBF"/>
     <w:multiLevelType w:val="hybridMultilevel"/>
     <w:tmpl w:val="2F80A81E"/>
@@ -1529,7 +1966,7 @@
       </w:rPr>
     </w:lvl>
   </w:abstractNum>
-  <w:abstractNum w:abstractNumId="4" w15:restartNumberingAfterBreak="0">
+  <w:abstractNum w:abstractNumId="5" w15:restartNumberingAfterBreak="0">
     <w:nsid w:val="51AC0662"/>
     <w:multiLevelType w:val="hybridMultilevel"/>
     <w:tmpl w:val="1E8AFD42"/>
@@ -1642,7 +2079,7 @@
       </w:rPr>
     </w:lvl>
   </w:abstractNum>
-  <w:abstractNum w:abstractNumId="5" w15:restartNumberingAfterBreak="0">
+  <w:abstractNum w:abstractNumId="6" w15:restartNumberingAfterBreak="0">
     <w:nsid w:val="6D477F6E"/>
     <w:multiLevelType w:val="hybridMultilevel"/>
     <w:tmpl w:val="097C545A"/>
@@ -1756,28 +2193,31 @@
     </w:lvl>
   </w:abstractNum>
   <w:num w:numId="1">
-    <w:abstractNumId w:val="5"/>
+    <w:abstractNumId w:val="6"/>
   </w:num>
   <w:num w:numId="2">
-    <w:abstractNumId w:val="3"/>
+    <w:abstractNumId w:val="4"/>
   </w:num>
   <w:num w:numId="3">
     <w:abstractNumId w:val="1"/>
   </w:num>
   <w:num w:numId="4">
-    <w:abstractNumId w:val="4"/>
+    <w:abstractNumId w:val="5"/>
   </w:num>
   <w:num w:numId="5">
-    <w:abstractNumId w:val="2"/>
+    <w:abstractNumId w:val="3"/>
   </w:num>
   <w:num w:numId="6">
     <w:abstractNumId w:val="0"/>
+  </w:num>
+  <w:num w:numId="7">
+    <w:abstractNumId w:val="2"/>
   </w:num>
 </w:numbering>
 </file>
 
 <file path=word/styles.xml><?xml version="1.0" encoding="utf-8"?>
-<w:styles xmlns:mc="http://schemas.openxmlformats.org/markup-compatibility/2006" xmlns:r="http://schemas.openxmlformats.org/officeDocument/2006/relationships" xmlns:w="http://schemas.openxmlformats.org/wordprocessingml/2006/main" xmlns:w14="http://schemas.microsoft.com/office/word/2010/wordml" xmlns:w15="http://schemas.microsoft.com/office/word/2012/wordml" xmlns:w16se="http://schemas.microsoft.com/office/word/2015/wordml/symex" mc:Ignorable="w14 w15 w16se">
+<w:styles xmlns:mc="http://schemas.openxmlformats.org/markup-compatibility/2006" xmlns:r="http://schemas.openxmlformats.org/officeDocument/2006/relationships" xmlns:w="http://schemas.openxmlformats.org/wordprocessingml/2006/main" xmlns:w14="http://schemas.microsoft.com/office/word/2010/wordml" xmlns:w15="http://schemas.microsoft.com/office/word/2012/wordml" xmlns:w16cid="http://schemas.microsoft.com/office/word/2016/wordml/cid" xmlns:w16se="http://schemas.microsoft.com/office/word/2015/wordml/symex" mc:Ignorable="w14 w15 w16se w16cid">
   <w:docDefaults>
     <w:rPrDefault>
       <w:rPr>
@@ -1793,7 +2233,7 @@
       </w:pPr>
     </w:pPrDefault>
   </w:docDefaults>
-  <w:latentStyles w:defLockedState="0" w:defUIPriority="99" w:defSemiHidden="0" w:defUnhideWhenUsed="0" w:defQFormat="0" w:count="371">
+  <w:latentStyles w:defLockedState="0" w:defUIPriority="99" w:defSemiHidden="0" w:defUnhideWhenUsed="0" w:defQFormat="0" w:count="376">
     <w:lsdException w:name="Normal" w:uiPriority="0" w:qFormat="1"/>
     <w:lsdException w:name="heading 1" w:uiPriority="9" w:qFormat="1"/>
     <w:lsdException w:name="heading 2" w:semiHidden="1" w:uiPriority="9" w:unhideWhenUsed="1" w:qFormat="1"/>
@@ -1899,7 +2339,6 @@
     <w:lsdException w:name="HTML Sample" w:semiHidden="1" w:unhideWhenUsed="1"/>
     <w:lsdException w:name="HTML Typewriter" w:semiHidden="1" w:unhideWhenUsed="1"/>
     <w:lsdException w:name="HTML Variable" w:semiHidden="1" w:unhideWhenUsed="1"/>
-    <w:lsdException w:name="Normal Table" w:semiHidden="1" w:unhideWhenUsed="1"/>
     <w:lsdException w:name="annotation subject" w:semiHidden="1" w:unhideWhenUsed="1"/>
     <w:lsdException w:name="No List" w:semiHidden="1" w:unhideWhenUsed="1"/>
     <w:lsdException w:name="Outline List 1" w:semiHidden="1" w:unhideWhenUsed="1"/>
@@ -1942,11 +2381,8 @@
     <w:lsdException w:name="Table Contemporary" w:semiHidden="1" w:unhideWhenUsed="1"/>
     <w:lsdException w:name="Table Elegant" w:semiHidden="1" w:unhideWhenUsed="1"/>
     <w:lsdException w:name="Table Professional" w:semiHidden="1" w:unhideWhenUsed="1"/>
-    <w:lsdException w:name="Table Subtle 1" w:semiHidden="1" w:unhideWhenUsed="1"/>
     <w:lsdException w:name="Table Subtle 2" w:semiHidden="1" w:unhideWhenUsed="1"/>
     <w:lsdException w:name="Table Web 1" w:semiHidden="1" w:unhideWhenUsed="1"/>
-    <w:lsdException w:name="Table Web 2" w:semiHidden="1" w:unhideWhenUsed="1"/>
-    <w:lsdException w:name="Table Web 3" w:semiHidden="1" w:unhideWhenUsed="1"/>
     <w:lsdException w:name="Balloon Text" w:semiHidden="1" w:unhideWhenUsed="1"/>
     <w:lsdException w:name="Table Grid" w:uiPriority="39"/>
     <w:lsdException w:name="Table Theme" w:semiHidden="1" w:unhideWhenUsed="1"/>
@@ -2165,6 +2601,11 @@
     <w:lsdException w:name="List Table 5 Dark Accent 6" w:uiPriority="50"/>
     <w:lsdException w:name="List Table 6 Colorful Accent 6" w:uiPriority="51"/>
     <w:lsdException w:name="List Table 7 Colorful Accent 6" w:uiPriority="52"/>
+    <w:lsdException w:name="Mention" w:semiHidden="1" w:unhideWhenUsed="1"/>
+    <w:lsdException w:name="Smart Hyperlink" w:semiHidden="1" w:unhideWhenUsed="1"/>
+    <w:lsdException w:name="Hashtag" w:semiHidden="1" w:unhideWhenUsed="1"/>
+    <w:lsdException w:name="Unresolved Mention" w:semiHidden="1" w:unhideWhenUsed="1"/>
+    <w:lsdException w:name="Smart Link" w:semiHidden="1" w:unhideWhenUsed="1"/>
   </w:latentStyles>
   <w:style w:type="paragraph" w:default="1" w:styleId="Normal">
     <w:name w:val="Normal"/>

</xml_diff>

<commit_message>
organizando documento de levantamento de classes( em andamento), adicionando diagramas de classes e excluindo os rascunhos
</commit_message>
<xml_diff>
--- a/sistema_de_controle_comercial.docx
+++ b/sistema_de_controle_comercial.docx
@@ -204,1190 +204,6 @@
         </w:rPr>
         <w:t xml:space="preserve">Não possui ficha especial pra controle de vendas – registrada na mesma ficha do cliente – nome do produto, quantidade e valor da venda. </w:t>
       </w:r>
-    </w:p>
-    <w:p>
-      <w:pPr>
-        <w:jc w:val="both"/>
-        <w:rPr>
-          <w:rFonts w:ascii="Arial" w:hAnsi="Arial" w:cs="Arial"/>
-          <w:sz w:val="24"/>
-          <w:szCs w:val="24"/>
-        </w:rPr>
-      </w:pPr>
-    </w:p>
-    <w:p>
-      <w:pPr>
-        <w:jc w:val="both"/>
-        <w:rPr>
-          <w:rFonts w:ascii="Arial" w:hAnsi="Arial" w:cs="Arial"/>
-          <w:b/>
-          <w:bCs/>
-          <w:sz w:val="24"/>
-          <w:szCs w:val="24"/>
-        </w:rPr>
-      </w:pPr>
-      <w:r>
-        <w:rPr>
-          <w:rFonts w:ascii="Arial" w:hAnsi="Arial" w:cs="Arial"/>
-          <w:b/>
-          <w:bCs/>
-          <w:sz w:val="24"/>
-          <w:szCs w:val="24"/>
-        </w:rPr>
-        <w:t xml:space="preserve">Classes/objetos identificados </w:t>
-      </w:r>
-    </w:p>
-    <w:p>
-      <w:pPr>
-        <w:jc w:val="both"/>
-        <w:rPr>
-          <w:rFonts w:ascii="Arial" w:hAnsi="Arial" w:cs="Arial"/>
-          <w:bCs/>
-          <w:sz w:val="24"/>
-          <w:szCs w:val="24"/>
-        </w:rPr>
-      </w:pPr>
-      <w:r>
-        <w:rPr>
-          <w:rFonts w:ascii="Arial" w:hAnsi="Arial" w:cs="Arial"/>
-          <w:bCs/>
-          <w:sz w:val="24"/>
-          <w:szCs w:val="24"/>
-        </w:rPr>
-        <w:t xml:space="preserve">Classe: </w:t>
-      </w:r>
-      <w:r>
-        <w:rPr>
-          <w:rFonts w:ascii="Arial" w:hAnsi="Arial" w:cs="Arial"/>
-          <w:b/>
-          <w:bCs/>
-          <w:sz w:val="24"/>
-          <w:szCs w:val="24"/>
-        </w:rPr>
-        <w:t>Cadastro</w:t>
-      </w:r>
-      <w:r>
-        <w:rPr>
-          <w:rFonts w:ascii="Arial" w:hAnsi="Arial" w:cs="Arial"/>
-          <w:bCs/>
-          <w:sz w:val="24"/>
-          <w:szCs w:val="24"/>
-        </w:rPr>
-        <w:t xml:space="preserve"> </w:t>
-      </w:r>
-    </w:p>
-    <w:p>
-      <w:pPr>
-        <w:jc w:val="both"/>
-        <w:rPr>
-          <w:rFonts w:ascii="Arial" w:hAnsi="Arial" w:cs="Arial"/>
-          <w:b/>
-          <w:bCs/>
-          <w:sz w:val="24"/>
-          <w:szCs w:val="24"/>
-        </w:rPr>
-      </w:pPr>
-      <w:r>
-        <w:rPr>
-          <w:rFonts w:ascii="Arial" w:hAnsi="Arial" w:cs="Arial"/>
-          <w:bCs/>
-          <w:sz w:val="24"/>
-          <w:szCs w:val="24"/>
-        </w:rPr>
-        <w:tab/>
-      </w:r>
-      <w:r>
-        <w:rPr>
-          <w:rFonts w:ascii="Arial" w:hAnsi="Arial" w:cs="Arial"/>
-          <w:bCs/>
-          <w:sz w:val="24"/>
-          <w:szCs w:val="24"/>
-        </w:rPr>
-        <w:t>Classe:</w:t>
-      </w:r>
-      <w:r>
-        <w:rPr>
-          <w:rFonts w:ascii="Arial" w:hAnsi="Arial" w:cs="Arial"/>
-          <w:b/>
-          <w:bCs/>
-          <w:sz w:val="24"/>
-          <w:szCs w:val="24"/>
-        </w:rPr>
-        <w:t xml:space="preserve"> Funcionário</w:t>
-      </w:r>
-      <w:r>
-        <w:rPr>
-          <w:rFonts w:ascii="Arial" w:hAnsi="Arial" w:cs="Arial"/>
-          <w:b/>
-          <w:bCs/>
-          <w:sz w:val="24"/>
-          <w:szCs w:val="24"/>
-        </w:rPr>
-        <w:t>/Vendedor/Gerente</w:t>
-      </w:r>
-    </w:p>
-    <w:p>
-      <w:pPr>
-        <w:ind w:firstLine="708"/>
-        <w:jc w:val="both"/>
-        <w:rPr>
-          <w:rFonts w:ascii="Arial" w:hAnsi="Arial" w:cs="Arial"/>
-          <w:b/>
-          <w:bCs/>
-          <w:sz w:val="24"/>
-          <w:szCs w:val="24"/>
-        </w:rPr>
-      </w:pPr>
-      <w:r>
-        <w:rPr>
-          <w:rFonts w:ascii="Arial" w:hAnsi="Arial" w:cs="Arial"/>
-          <w:bCs/>
-          <w:sz w:val="24"/>
-          <w:szCs w:val="24"/>
-        </w:rPr>
-        <w:t xml:space="preserve">Classe: </w:t>
-      </w:r>
-      <w:r>
-        <w:rPr>
-          <w:rFonts w:ascii="Arial" w:hAnsi="Arial" w:cs="Arial"/>
-          <w:b/>
-          <w:bCs/>
-          <w:sz w:val="24"/>
-          <w:szCs w:val="24"/>
-        </w:rPr>
-        <w:t>Cliente</w:t>
-      </w:r>
-    </w:p>
-    <w:p>
-      <w:pPr>
-        <w:ind w:firstLine="360"/>
-        <w:jc w:val="both"/>
-        <w:rPr>
-          <w:rFonts w:ascii="Arial" w:hAnsi="Arial" w:cs="Arial"/>
-          <w:bCs/>
-          <w:sz w:val="24"/>
-          <w:szCs w:val="24"/>
-        </w:rPr>
-      </w:pPr>
-      <w:r>
-        <w:rPr>
-          <w:rFonts w:ascii="Arial" w:hAnsi="Arial" w:cs="Arial"/>
-          <w:bCs/>
-          <w:sz w:val="24"/>
-          <w:szCs w:val="24"/>
-        </w:rPr>
-        <w:t xml:space="preserve">Atributos: </w:t>
-      </w:r>
-    </w:p>
-    <w:p>
-      <w:pPr>
-        <w:pStyle w:val="PargrafodaLista"/>
-        <w:numPr>
-          <w:ilvl w:val="0"/>
-          <w:numId w:val="5"/>
-        </w:numPr>
-        <w:jc w:val="both"/>
-        <w:rPr>
-          <w:rFonts w:ascii="Arial" w:hAnsi="Arial" w:cs="Arial"/>
-          <w:bCs/>
-          <w:sz w:val="24"/>
-          <w:szCs w:val="24"/>
-        </w:rPr>
-      </w:pPr>
-      <w:proofErr w:type="spellStart"/>
-      <w:r>
-        <w:rPr>
-          <w:rFonts w:ascii="Arial" w:hAnsi="Arial" w:cs="Arial"/>
-          <w:bCs/>
-          <w:sz w:val="24"/>
-          <w:szCs w:val="24"/>
-        </w:rPr>
-        <w:t>codCliente</w:t>
-      </w:r>
-      <w:proofErr w:type="spellEnd"/>
-    </w:p>
-    <w:p>
-      <w:pPr>
-        <w:pStyle w:val="PargrafodaLista"/>
-        <w:numPr>
-          <w:ilvl w:val="0"/>
-          <w:numId w:val="5"/>
-        </w:numPr>
-        <w:jc w:val="both"/>
-        <w:rPr>
-          <w:rFonts w:ascii="Arial" w:hAnsi="Arial" w:cs="Arial"/>
-          <w:bCs/>
-          <w:sz w:val="24"/>
-          <w:szCs w:val="24"/>
-        </w:rPr>
-      </w:pPr>
-      <w:proofErr w:type="gramStart"/>
-      <w:r>
-        <w:rPr>
-          <w:rFonts w:ascii="Arial" w:hAnsi="Arial" w:cs="Arial"/>
-          <w:bCs/>
-          <w:sz w:val="24"/>
-          <w:szCs w:val="24"/>
-        </w:rPr>
-        <w:t>nome</w:t>
-      </w:r>
-      <w:r>
-        <w:rPr>
-          <w:rFonts w:ascii="Arial" w:hAnsi="Arial" w:cs="Arial"/>
-          <w:bCs/>
-          <w:sz w:val="24"/>
-          <w:szCs w:val="24"/>
-        </w:rPr>
-        <w:t>(</w:t>
-      </w:r>
-      <w:proofErr w:type="gramEnd"/>
-      <w:r>
-        <w:rPr>
-          <w:rFonts w:ascii="Arial" w:hAnsi="Arial" w:cs="Arial"/>
-          <w:bCs/>
-          <w:sz w:val="24"/>
-          <w:szCs w:val="24"/>
-        </w:rPr>
-        <w:t>)</w:t>
-      </w:r>
-    </w:p>
-    <w:p>
-      <w:pPr>
-        <w:pStyle w:val="PargrafodaLista"/>
-        <w:numPr>
-          <w:ilvl w:val="0"/>
-          <w:numId w:val="5"/>
-        </w:numPr>
-        <w:jc w:val="both"/>
-        <w:rPr>
-          <w:rFonts w:ascii="Arial" w:hAnsi="Arial" w:cs="Arial"/>
-          <w:bCs/>
-          <w:sz w:val="24"/>
-          <w:szCs w:val="24"/>
-        </w:rPr>
-      </w:pPr>
-      <w:proofErr w:type="spellStart"/>
-      <w:r>
-        <w:rPr>
-          <w:rFonts w:ascii="Arial" w:hAnsi="Arial" w:cs="Arial"/>
-          <w:bCs/>
-          <w:sz w:val="24"/>
-          <w:szCs w:val="24"/>
-        </w:rPr>
-        <w:t>rg</w:t>
-      </w:r>
-      <w:proofErr w:type="spellEnd"/>
-    </w:p>
-    <w:p>
-      <w:pPr>
-        <w:pStyle w:val="PargrafodaLista"/>
-        <w:numPr>
-          <w:ilvl w:val="0"/>
-          <w:numId w:val="5"/>
-        </w:numPr>
-        <w:jc w:val="both"/>
-        <w:rPr>
-          <w:rFonts w:ascii="Arial" w:hAnsi="Arial" w:cs="Arial"/>
-          <w:bCs/>
-          <w:sz w:val="24"/>
-          <w:szCs w:val="24"/>
-        </w:rPr>
-      </w:pPr>
-      <w:proofErr w:type="spellStart"/>
-      <w:r>
-        <w:rPr>
-          <w:rFonts w:ascii="Arial" w:hAnsi="Arial" w:cs="Arial"/>
-          <w:bCs/>
-          <w:sz w:val="24"/>
-          <w:szCs w:val="24"/>
-        </w:rPr>
-        <w:t>cpf</w:t>
-      </w:r>
-      <w:proofErr w:type="spellEnd"/>
-    </w:p>
-    <w:p>
-      <w:pPr>
-        <w:pStyle w:val="PargrafodaLista"/>
-        <w:numPr>
-          <w:ilvl w:val="0"/>
-          <w:numId w:val="5"/>
-        </w:numPr>
-        <w:jc w:val="both"/>
-        <w:rPr>
-          <w:rFonts w:ascii="Arial" w:hAnsi="Arial" w:cs="Arial"/>
-          <w:bCs/>
-          <w:sz w:val="24"/>
-          <w:szCs w:val="24"/>
-        </w:rPr>
-      </w:pPr>
-      <w:proofErr w:type="spellStart"/>
-      <w:r>
-        <w:rPr>
-          <w:rFonts w:ascii="Arial" w:hAnsi="Arial" w:cs="Arial"/>
-          <w:bCs/>
-          <w:sz w:val="24"/>
-          <w:szCs w:val="24"/>
-        </w:rPr>
-        <w:t>endereco</w:t>
-      </w:r>
-      <w:proofErr w:type="spellEnd"/>
-    </w:p>
-    <w:p>
-      <w:pPr>
-        <w:ind w:firstLine="360"/>
-        <w:jc w:val="both"/>
-        <w:rPr>
-          <w:rFonts w:ascii="Arial" w:hAnsi="Arial" w:cs="Arial"/>
-          <w:bCs/>
-          <w:sz w:val="24"/>
-          <w:szCs w:val="24"/>
-        </w:rPr>
-      </w:pPr>
-      <w:r>
-        <w:rPr>
-          <w:rFonts w:ascii="Arial" w:hAnsi="Arial" w:cs="Arial"/>
-          <w:bCs/>
-          <w:sz w:val="24"/>
-          <w:szCs w:val="24"/>
-        </w:rPr>
-        <w:t xml:space="preserve">Métodos: </w:t>
-      </w:r>
-    </w:p>
-    <w:p>
-      <w:pPr>
-        <w:pStyle w:val="PargrafodaLista"/>
-        <w:numPr>
-          <w:ilvl w:val="0"/>
-          <w:numId w:val="6"/>
-        </w:numPr>
-        <w:jc w:val="both"/>
-        <w:rPr>
-          <w:rFonts w:ascii="Arial" w:hAnsi="Arial" w:cs="Arial"/>
-          <w:bCs/>
-          <w:sz w:val="24"/>
-          <w:szCs w:val="24"/>
-        </w:rPr>
-      </w:pPr>
-      <w:proofErr w:type="spellStart"/>
-      <w:proofErr w:type="gramStart"/>
-      <w:r>
-        <w:rPr>
-          <w:rFonts w:ascii="Arial" w:hAnsi="Arial" w:cs="Arial"/>
-          <w:bCs/>
-          <w:sz w:val="24"/>
-          <w:szCs w:val="24"/>
-        </w:rPr>
-        <w:t>salvarCliente</w:t>
-      </w:r>
-      <w:proofErr w:type="spellEnd"/>
-      <w:r>
-        <w:rPr>
-          <w:rFonts w:ascii="Arial" w:hAnsi="Arial" w:cs="Arial"/>
-          <w:bCs/>
-          <w:sz w:val="24"/>
-          <w:szCs w:val="24"/>
-        </w:rPr>
-        <w:t>(</w:t>
-      </w:r>
-      <w:proofErr w:type="gramEnd"/>
-      <w:r>
-        <w:rPr>
-          <w:rFonts w:ascii="Arial" w:hAnsi="Arial" w:cs="Arial"/>
-          <w:bCs/>
-          <w:sz w:val="24"/>
-          <w:szCs w:val="24"/>
-        </w:rPr>
-        <w:t>)</w:t>
-      </w:r>
-    </w:p>
-    <w:p>
-      <w:pPr>
-        <w:pStyle w:val="PargrafodaLista"/>
-        <w:numPr>
-          <w:ilvl w:val="0"/>
-          <w:numId w:val="6"/>
-        </w:numPr>
-        <w:jc w:val="both"/>
-        <w:rPr>
-          <w:rFonts w:ascii="Arial" w:hAnsi="Arial" w:cs="Arial"/>
-          <w:bCs/>
-          <w:sz w:val="24"/>
-          <w:szCs w:val="24"/>
-        </w:rPr>
-      </w:pPr>
-      <w:proofErr w:type="spellStart"/>
-      <w:proofErr w:type="gramStart"/>
-      <w:r>
-        <w:rPr>
-          <w:rFonts w:ascii="Arial" w:hAnsi="Arial" w:cs="Arial"/>
-          <w:bCs/>
-          <w:sz w:val="24"/>
-          <w:szCs w:val="24"/>
-        </w:rPr>
-        <w:t>editarCliente</w:t>
-      </w:r>
-      <w:proofErr w:type="spellEnd"/>
-      <w:r>
-        <w:rPr>
-          <w:rFonts w:ascii="Arial" w:hAnsi="Arial" w:cs="Arial"/>
-          <w:bCs/>
-          <w:sz w:val="24"/>
-          <w:szCs w:val="24"/>
-        </w:rPr>
-        <w:t>(</w:t>
-      </w:r>
-      <w:proofErr w:type="gramEnd"/>
-      <w:r>
-        <w:rPr>
-          <w:rFonts w:ascii="Arial" w:hAnsi="Arial" w:cs="Arial"/>
-          <w:bCs/>
-          <w:sz w:val="24"/>
-          <w:szCs w:val="24"/>
-        </w:rPr>
-        <w:t>)</w:t>
-      </w:r>
-    </w:p>
-    <w:p>
-      <w:pPr>
-        <w:pStyle w:val="PargrafodaLista"/>
-        <w:numPr>
-          <w:ilvl w:val="0"/>
-          <w:numId w:val="6"/>
-        </w:numPr>
-        <w:jc w:val="both"/>
-        <w:rPr>
-          <w:rFonts w:ascii="Arial" w:hAnsi="Arial" w:cs="Arial"/>
-          <w:bCs/>
-          <w:sz w:val="24"/>
-          <w:szCs w:val="24"/>
-        </w:rPr>
-      </w:pPr>
-      <w:proofErr w:type="spellStart"/>
-      <w:proofErr w:type="gramStart"/>
-      <w:r>
-        <w:rPr>
-          <w:rFonts w:ascii="Arial" w:hAnsi="Arial" w:cs="Arial"/>
-          <w:bCs/>
-          <w:sz w:val="24"/>
-          <w:szCs w:val="24"/>
-        </w:rPr>
-        <w:t>deletarCliente</w:t>
-      </w:r>
-      <w:proofErr w:type="spellEnd"/>
-      <w:r>
-        <w:rPr>
-          <w:rFonts w:ascii="Arial" w:hAnsi="Arial" w:cs="Arial"/>
-          <w:bCs/>
-          <w:sz w:val="24"/>
-          <w:szCs w:val="24"/>
-        </w:rPr>
-        <w:t>(</w:t>
-      </w:r>
-      <w:proofErr w:type="gramEnd"/>
-      <w:r>
-        <w:rPr>
-          <w:rFonts w:ascii="Arial" w:hAnsi="Arial" w:cs="Arial"/>
-          <w:bCs/>
-          <w:sz w:val="24"/>
-          <w:szCs w:val="24"/>
-        </w:rPr>
-        <w:t>)</w:t>
-      </w:r>
-    </w:p>
-    <w:p>
-      <w:pPr>
-        <w:pStyle w:val="PargrafodaLista"/>
-        <w:ind w:left="1068"/>
-        <w:jc w:val="both"/>
-        <w:rPr>
-          <w:rFonts w:ascii="Arial" w:hAnsi="Arial" w:cs="Arial"/>
-          <w:bCs/>
-          <w:sz w:val="24"/>
-          <w:szCs w:val="24"/>
-        </w:rPr>
-      </w:pPr>
-    </w:p>
-    <w:p>
-      <w:pPr>
-        <w:jc w:val="both"/>
-        <w:rPr>
-          <w:rFonts w:ascii="Arial" w:hAnsi="Arial" w:cs="Arial"/>
-          <w:b/>
-          <w:bCs/>
-          <w:sz w:val="24"/>
-          <w:szCs w:val="24"/>
-        </w:rPr>
-      </w:pPr>
-      <w:r>
-        <w:rPr>
-          <w:rFonts w:ascii="Arial" w:hAnsi="Arial" w:cs="Arial"/>
-          <w:bCs/>
-          <w:sz w:val="24"/>
-          <w:szCs w:val="24"/>
-        </w:rPr>
-        <w:t xml:space="preserve">Classe: </w:t>
-      </w:r>
-      <w:r>
-        <w:rPr>
-          <w:rFonts w:ascii="Arial" w:hAnsi="Arial" w:cs="Arial"/>
-          <w:b/>
-          <w:bCs/>
-          <w:sz w:val="24"/>
-          <w:szCs w:val="24"/>
-        </w:rPr>
-        <w:t>Produto</w:t>
-      </w:r>
-    </w:p>
-    <w:p>
-      <w:pPr>
-        <w:jc w:val="both"/>
-        <w:rPr>
-          <w:rFonts w:ascii="Arial" w:hAnsi="Arial" w:cs="Arial"/>
-          <w:bCs/>
-          <w:sz w:val="24"/>
-          <w:szCs w:val="24"/>
-        </w:rPr>
-      </w:pPr>
-      <w:r>
-        <w:rPr>
-          <w:rFonts w:ascii="Arial" w:hAnsi="Arial" w:cs="Arial"/>
-          <w:bCs/>
-          <w:sz w:val="24"/>
-          <w:szCs w:val="24"/>
-        </w:rPr>
-        <w:t xml:space="preserve">Atributos: </w:t>
-      </w:r>
-    </w:p>
-    <w:p>
-      <w:pPr>
-        <w:pStyle w:val="PargrafodaLista"/>
-        <w:numPr>
-          <w:ilvl w:val="0"/>
-          <w:numId w:val="5"/>
-        </w:numPr>
-        <w:jc w:val="both"/>
-        <w:rPr>
-          <w:rFonts w:ascii="Arial" w:hAnsi="Arial" w:cs="Arial"/>
-          <w:bCs/>
-          <w:sz w:val="24"/>
-          <w:szCs w:val="24"/>
-        </w:rPr>
-      </w:pPr>
-      <w:proofErr w:type="spellStart"/>
-      <w:r>
-        <w:rPr>
-          <w:rFonts w:ascii="Arial" w:hAnsi="Arial" w:cs="Arial"/>
-          <w:bCs/>
-          <w:sz w:val="24"/>
-          <w:szCs w:val="24"/>
-        </w:rPr>
-        <w:t>codProduto</w:t>
-      </w:r>
-      <w:proofErr w:type="spellEnd"/>
-    </w:p>
-    <w:p>
-      <w:pPr>
-        <w:pStyle w:val="PargrafodaLista"/>
-        <w:numPr>
-          <w:ilvl w:val="0"/>
-          <w:numId w:val="5"/>
-        </w:numPr>
-        <w:jc w:val="both"/>
-        <w:rPr>
-          <w:rFonts w:ascii="Arial" w:hAnsi="Arial" w:cs="Arial"/>
-          <w:bCs/>
-          <w:sz w:val="24"/>
-          <w:szCs w:val="24"/>
-        </w:rPr>
-      </w:pPr>
-      <w:proofErr w:type="spellStart"/>
-      <w:r>
-        <w:rPr>
-          <w:rFonts w:ascii="Arial" w:hAnsi="Arial" w:cs="Arial"/>
-          <w:bCs/>
-          <w:sz w:val="24"/>
-          <w:szCs w:val="24"/>
-        </w:rPr>
-        <w:t>nomeProduto</w:t>
-      </w:r>
-      <w:proofErr w:type="spellEnd"/>
-    </w:p>
-    <w:p>
-      <w:pPr>
-        <w:pStyle w:val="PargrafodaLista"/>
-        <w:numPr>
-          <w:ilvl w:val="0"/>
-          <w:numId w:val="5"/>
-        </w:numPr>
-        <w:jc w:val="both"/>
-        <w:rPr>
-          <w:rFonts w:ascii="Arial" w:hAnsi="Arial" w:cs="Arial"/>
-          <w:bCs/>
-          <w:sz w:val="24"/>
-          <w:szCs w:val="24"/>
-        </w:rPr>
-      </w:pPr>
-      <w:r>
-        <w:rPr>
-          <w:rFonts w:ascii="Arial" w:hAnsi="Arial" w:cs="Arial"/>
-          <w:bCs/>
-          <w:sz w:val="24"/>
-          <w:szCs w:val="24"/>
-        </w:rPr>
-        <w:lastRenderedPageBreak/>
-        <w:t>quantidade</w:t>
-      </w:r>
-    </w:p>
-    <w:p>
-      <w:pPr>
-        <w:pStyle w:val="PargrafodaLista"/>
-        <w:numPr>
-          <w:ilvl w:val="0"/>
-          <w:numId w:val="5"/>
-        </w:numPr>
-        <w:jc w:val="both"/>
-        <w:rPr>
-          <w:rFonts w:ascii="Arial" w:hAnsi="Arial" w:cs="Arial"/>
-          <w:bCs/>
-          <w:sz w:val="24"/>
-          <w:szCs w:val="24"/>
-        </w:rPr>
-      </w:pPr>
-      <w:proofErr w:type="spellStart"/>
-      <w:r>
-        <w:rPr>
-          <w:rFonts w:ascii="Arial" w:hAnsi="Arial" w:cs="Arial"/>
-          <w:bCs/>
-          <w:sz w:val="24"/>
-          <w:szCs w:val="24"/>
-        </w:rPr>
-        <w:t>valorEntrada</w:t>
-      </w:r>
-      <w:proofErr w:type="spellEnd"/>
-    </w:p>
-    <w:p>
-      <w:pPr>
-        <w:pStyle w:val="PargrafodaLista"/>
-        <w:numPr>
-          <w:ilvl w:val="0"/>
-          <w:numId w:val="5"/>
-        </w:numPr>
-        <w:jc w:val="both"/>
-        <w:rPr>
-          <w:rFonts w:ascii="Arial" w:hAnsi="Arial" w:cs="Arial"/>
-          <w:bCs/>
-          <w:sz w:val="24"/>
-          <w:szCs w:val="24"/>
-        </w:rPr>
-      </w:pPr>
-      <w:proofErr w:type="spellStart"/>
-      <w:r>
-        <w:rPr>
-          <w:rFonts w:ascii="Arial" w:hAnsi="Arial" w:cs="Arial"/>
-          <w:bCs/>
-          <w:sz w:val="24"/>
-          <w:szCs w:val="24"/>
-        </w:rPr>
-        <w:t>valorSaida</w:t>
-      </w:r>
-      <w:proofErr w:type="spellEnd"/>
-    </w:p>
-    <w:p>
-      <w:pPr>
-        <w:jc w:val="both"/>
-        <w:rPr>
-          <w:rFonts w:ascii="Arial" w:hAnsi="Arial" w:cs="Arial"/>
-          <w:bCs/>
-          <w:sz w:val="24"/>
-          <w:szCs w:val="24"/>
-        </w:rPr>
-      </w:pPr>
-      <w:r>
-        <w:rPr>
-          <w:rFonts w:ascii="Arial" w:hAnsi="Arial" w:cs="Arial"/>
-          <w:bCs/>
-          <w:sz w:val="24"/>
-          <w:szCs w:val="24"/>
-        </w:rPr>
-        <w:t xml:space="preserve">Métodos: </w:t>
-      </w:r>
-    </w:p>
-    <w:p>
-      <w:pPr>
-        <w:pStyle w:val="PargrafodaLista"/>
-        <w:numPr>
-          <w:ilvl w:val="0"/>
-          <w:numId w:val="6"/>
-        </w:numPr>
-        <w:jc w:val="both"/>
-        <w:rPr>
-          <w:rFonts w:ascii="Arial" w:hAnsi="Arial" w:cs="Arial"/>
-          <w:bCs/>
-          <w:sz w:val="24"/>
-          <w:szCs w:val="24"/>
-        </w:rPr>
-      </w:pPr>
-      <w:proofErr w:type="spellStart"/>
-      <w:proofErr w:type="gramStart"/>
-      <w:r>
-        <w:rPr>
-          <w:rFonts w:ascii="Arial" w:hAnsi="Arial" w:cs="Arial"/>
-          <w:bCs/>
-          <w:sz w:val="24"/>
-          <w:szCs w:val="24"/>
-        </w:rPr>
-        <w:t>salvarProduto</w:t>
-      </w:r>
-      <w:proofErr w:type="spellEnd"/>
-      <w:r>
-        <w:rPr>
-          <w:rFonts w:ascii="Arial" w:hAnsi="Arial" w:cs="Arial"/>
-          <w:bCs/>
-          <w:sz w:val="24"/>
-          <w:szCs w:val="24"/>
-        </w:rPr>
-        <w:t>(</w:t>
-      </w:r>
-      <w:proofErr w:type="gramEnd"/>
-      <w:r>
-        <w:rPr>
-          <w:rFonts w:ascii="Arial" w:hAnsi="Arial" w:cs="Arial"/>
-          <w:bCs/>
-          <w:sz w:val="24"/>
-          <w:szCs w:val="24"/>
-        </w:rPr>
-        <w:t>)</w:t>
-      </w:r>
-    </w:p>
-    <w:p>
-      <w:pPr>
-        <w:pStyle w:val="PargrafodaLista"/>
-        <w:numPr>
-          <w:ilvl w:val="0"/>
-          <w:numId w:val="6"/>
-        </w:numPr>
-        <w:jc w:val="both"/>
-        <w:rPr>
-          <w:rFonts w:ascii="Arial" w:hAnsi="Arial" w:cs="Arial"/>
-          <w:bCs/>
-          <w:sz w:val="24"/>
-          <w:szCs w:val="24"/>
-        </w:rPr>
-      </w:pPr>
-      <w:proofErr w:type="spellStart"/>
-      <w:proofErr w:type="gramStart"/>
-      <w:r>
-        <w:rPr>
-          <w:rFonts w:ascii="Arial" w:hAnsi="Arial" w:cs="Arial"/>
-          <w:bCs/>
-          <w:sz w:val="24"/>
-          <w:szCs w:val="24"/>
-        </w:rPr>
-        <w:t>editarProduto</w:t>
-      </w:r>
-      <w:proofErr w:type="spellEnd"/>
-      <w:r>
-        <w:rPr>
-          <w:rFonts w:ascii="Arial" w:hAnsi="Arial" w:cs="Arial"/>
-          <w:bCs/>
-          <w:sz w:val="24"/>
-          <w:szCs w:val="24"/>
-        </w:rPr>
-        <w:t>(</w:t>
-      </w:r>
-      <w:proofErr w:type="gramEnd"/>
-      <w:r>
-        <w:rPr>
-          <w:rFonts w:ascii="Arial" w:hAnsi="Arial" w:cs="Arial"/>
-          <w:bCs/>
-          <w:sz w:val="24"/>
-          <w:szCs w:val="24"/>
-        </w:rPr>
-        <w:t>)</w:t>
-      </w:r>
-    </w:p>
-    <w:p>
-      <w:pPr>
-        <w:pStyle w:val="PargrafodaLista"/>
-        <w:numPr>
-          <w:ilvl w:val="0"/>
-          <w:numId w:val="6"/>
-        </w:numPr>
-        <w:jc w:val="both"/>
-        <w:rPr>
-          <w:rFonts w:ascii="Arial" w:hAnsi="Arial" w:cs="Arial"/>
-          <w:bCs/>
-          <w:sz w:val="24"/>
-          <w:szCs w:val="24"/>
-        </w:rPr>
-      </w:pPr>
-      <w:proofErr w:type="spellStart"/>
-      <w:proofErr w:type="gramStart"/>
-      <w:r>
-        <w:rPr>
-          <w:rFonts w:ascii="Arial" w:hAnsi="Arial" w:cs="Arial"/>
-          <w:bCs/>
-          <w:sz w:val="24"/>
-          <w:szCs w:val="24"/>
-        </w:rPr>
-        <w:t>deletarProduto</w:t>
-      </w:r>
-      <w:proofErr w:type="spellEnd"/>
-      <w:r>
-        <w:rPr>
-          <w:rFonts w:ascii="Arial" w:hAnsi="Arial" w:cs="Arial"/>
-          <w:bCs/>
-          <w:sz w:val="24"/>
-          <w:szCs w:val="24"/>
-        </w:rPr>
-        <w:t>(</w:t>
-      </w:r>
-      <w:proofErr w:type="gramEnd"/>
-      <w:r>
-        <w:rPr>
-          <w:rFonts w:ascii="Arial" w:hAnsi="Arial" w:cs="Arial"/>
-          <w:bCs/>
-          <w:sz w:val="24"/>
-          <w:szCs w:val="24"/>
-        </w:rPr>
-        <w:t>)</w:t>
-      </w:r>
-    </w:p>
-    <w:p>
-      <w:pPr>
-        <w:pStyle w:val="PargrafodaLista"/>
-        <w:numPr>
-          <w:ilvl w:val="0"/>
-          <w:numId w:val="6"/>
-        </w:numPr>
-        <w:jc w:val="both"/>
-        <w:rPr>
-          <w:rFonts w:ascii="Arial" w:hAnsi="Arial" w:cs="Arial"/>
-          <w:bCs/>
-          <w:sz w:val="24"/>
-          <w:szCs w:val="24"/>
-        </w:rPr>
-      </w:pPr>
-      <w:proofErr w:type="spellStart"/>
-      <w:proofErr w:type="gramStart"/>
-      <w:r>
-        <w:rPr>
-          <w:rFonts w:ascii="Arial" w:hAnsi="Arial" w:cs="Arial"/>
-          <w:bCs/>
-          <w:sz w:val="24"/>
-          <w:szCs w:val="24"/>
-        </w:rPr>
-        <w:t>totalImpostos</w:t>
-      </w:r>
-      <w:proofErr w:type="spellEnd"/>
-      <w:r>
-        <w:rPr>
-          <w:rFonts w:ascii="Arial" w:hAnsi="Arial" w:cs="Arial"/>
-          <w:bCs/>
-          <w:sz w:val="24"/>
-          <w:szCs w:val="24"/>
-        </w:rPr>
-        <w:t>(</w:t>
-      </w:r>
-      <w:proofErr w:type="gramEnd"/>
-      <w:r>
-        <w:rPr>
-          <w:rFonts w:ascii="Arial" w:hAnsi="Arial" w:cs="Arial"/>
-          <w:bCs/>
-          <w:sz w:val="24"/>
-          <w:szCs w:val="24"/>
-        </w:rPr>
-        <w:t>)</w:t>
-      </w:r>
-    </w:p>
-    <w:p>
-      <w:pPr>
-        <w:pStyle w:val="PargrafodaLista"/>
-        <w:ind w:left="1068"/>
-        <w:jc w:val="both"/>
-        <w:rPr>
-          <w:rFonts w:ascii="Arial" w:hAnsi="Arial" w:cs="Arial"/>
-          <w:bCs/>
-          <w:sz w:val="24"/>
-          <w:szCs w:val="24"/>
-        </w:rPr>
-      </w:pPr>
-    </w:p>
-    <w:p>
-      <w:pPr>
-        <w:pStyle w:val="PargrafodaLista"/>
-        <w:ind w:left="1068"/>
-        <w:jc w:val="both"/>
-        <w:rPr>
-          <w:rFonts w:ascii="Arial" w:hAnsi="Arial" w:cs="Arial"/>
-          <w:bCs/>
-          <w:sz w:val="24"/>
-          <w:szCs w:val="24"/>
-        </w:rPr>
-      </w:pPr>
-    </w:p>
-    <w:p>
-      <w:pPr>
-        <w:jc w:val="both"/>
-        <w:rPr>
-          <w:rFonts w:ascii="Arial" w:hAnsi="Arial" w:cs="Arial"/>
-          <w:bCs/>
-          <w:sz w:val="24"/>
-          <w:szCs w:val="24"/>
-        </w:rPr>
-      </w:pPr>
-      <w:r>
-        <w:rPr>
-          <w:rFonts w:ascii="Arial" w:hAnsi="Arial" w:cs="Arial"/>
-          <w:bCs/>
-          <w:sz w:val="24"/>
-          <w:szCs w:val="24"/>
-        </w:rPr>
-        <w:t xml:space="preserve">Classe: </w:t>
-      </w:r>
-      <w:r>
-        <w:rPr>
-          <w:rFonts w:ascii="Arial" w:hAnsi="Arial" w:cs="Arial"/>
-          <w:b/>
-          <w:bCs/>
-          <w:sz w:val="24"/>
-          <w:szCs w:val="24"/>
-        </w:rPr>
-        <w:t>Estoque</w:t>
-      </w:r>
-    </w:p>
-    <w:p>
-      <w:pPr>
-        <w:jc w:val="both"/>
-        <w:rPr>
-          <w:rFonts w:ascii="Arial" w:hAnsi="Arial" w:cs="Arial"/>
-          <w:bCs/>
-          <w:sz w:val="24"/>
-          <w:szCs w:val="24"/>
-        </w:rPr>
-      </w:pPr>
-      <w:r>
-        <w:rPr>
-          <w:rFonts w:ascii="Arial" w:hAnsi="Arial" w:cs="Arial"/>
-          <w:bCs/>
-          <w:sz w:val="24"/>
-          <w:szCs w:val="24"/>
-        </w:rPr>
-        <w:t xml:space="preserve">Atributos: </w:t>
-      </w:r>
-    </w:p>
-    <w:p>
-      <w:pPr>
-        <w:pStyle w:val="PargrafodaLista"/>
-        <w:numPr>
-          <w:ilvl w:val="0"/>
-          <w:numId w:val="5"/>
-        </w:numPr>
-        <w:jc w:val="both"/>
-        <w:rPr>
-          <w:rFonts w:ascii="Arial" w:hAnsi="Arial" w:cs="Arial"/>
-          <w:bCs/>
-          <w:sz w:val="24"/>
-          <w:szCs w:val="24"/>
-        </w:rPr>
-      </w:pPr>
-      <w:proofErr w:type="spellStart"/>
-      <w:r>
-        <w:rPr>
-          <w:rFonts w:ascii="Arial" w:hAnsi="Arial" w:cs="Arial"/>
-          <w:bCs/>
-          <w:sz w:val="24"/>
-          <w:szCs w:val="24"/>
-        </w:rPr>
-        <w:t>produto</w:t>
-      </w:r>
-      <w:r>
-        <w:rPr>
-          <w:rFonts w:ascii="Arial" w:hAnsi="Arial" w:cs="Arial"/>
-          <w:bCs/>
-          <w:sz w:val="24"/>
-          <w:szCs w:val="24"/>
-        </w:rPr>
-        <w:t>Unidade</w:t>
-      </w:r>
-      <w:proofErr w:type="spellEnd"/>
-    </w:p>
-    <w:p>
-      <w:pPr>
-        <w:pStyle w:val="PargrafodaLista"/>
-        <w:numPr>
-          <w:ilvl w:val="0"/>
-          <w:numId w:val="5"/>
-        </w:numPr>
-        <w:jc w:val="both"/>
-        <w:rPr>
-          <w:rFonts w:ascii="Arial" w:hAnsi="Arial" w:cs="Arial"/>
-          <w:bCs/>
-          <w:sz w:val="24"/>
-          <w:szCs w:val="24"/>
-        </w:rPr>
-      </w:pPr>
-      <w:proofErr w:type="spellStart"/>
-      <w:r>
-        <w:rPr>
-          <w:rFonts w:ascii="Arial" w:hAnsi="Arial" w:cs="Arial"/>
-          <w:bCs/>
-          <w:sz w:val="24"/>
-          <w:szCs w:val="24"/>
-        </w:rPr>
-        <w:t>quantidadeProduto</w:t>
-      </w:r>
-      <w:proofErr w:type="spellEnd"/>
-    </w:p>
-    <w:p>
-      <w:pPr>
-        <w:jc w:val="both"/>
-        <w:rPr>
-          <w:rFonts w:ascii="Arial" w:hAnsi="Arial" w:cs="Arial"/>
-          <w:bCs/>
-          <w:sz w:val="24"/>
-          <w:szCs w:val="24"/>
-        </w:rPr>
-      </w:pPr>
-      <w:r>
-        <w:rPr>
-          <w:rFonts w:ascii="Arial" w:hAnsi="Arial" w:cs="Arial"/>
-          <w:bCs/>
-          <w:sz w:val="24"/>
-          <w:szCs w:val="24"/>
-        </w:rPr>
-        <w:t xml:space="preserve">Métodos: </w:t>
-      </w:r>
-    </w:p>
-    <w:p>
-      <w:pPr>
-        <w:pStyle w:val="PargrafodaLista"/>
-        <w:numPr>
-          <w:ilvl w:val="0"/>
-          <w:numId w:val="6"/>
-        </w:numPr>
-        <w:jc w:val="both"/>
-        <w:rPr>
-          <w:rFonts w:ascii="Arial" w:hAnsi="Arial" w:cs="Arial"/>
-          <w:b/>
-          <w:bCs/>
-          <w:sz w:val="24"/>
-          <w:szCs w:val="24"/>
-        </w:rPr>
-      </w:pPr>
-      <w:proofErr w:type="spellStart"/>
-      <w:proofErr w:type="gramStart"/>
-      <w:r>
-        <w:rPr>
-          <w:rFonts w:ascii="Arial" w:hAnsi="Arial" w:cs="Arial"/>
-          <w:bCs/>
-          <w:sz w:val="24"/>
-          <w:szCs w:val="24"/>
-        </w:rPr>
-        <w:t>cadastrarNFE</w:t>
-      </w:r>
-      <w:proofErr w:type="spellEnd"/>
-      <w:r>
-        <w:rPr>
-          <w:rFonts w:ascii="Arial" w:hAnsi="Arial" w:cs="Arial"/>
-          <w:bCs/>
-          <w:sz w:val="24"/>
-          <w:szCs w:val="24"/>
-        </w:rPr>
-        <w:t>(</w:t>
-      </w:r>
-      <w:proofErr w:type="gramEnd"/>
-      <w:r>
-        <w:rPr>
-          <w:rFonts w:ascii="Arial" w:hAnsi="Arial" w:cs="Arial"/>
-          <w:bCs/>
-          <w:sz w:val="24"/>
-          <w:szCs w:val="24"/>
-        </w:rPr>
-        <w:t>)</w:t>
-      </w:r>
-    </w:p>
-    <w:p>
-      <w:pPr>
-        <w:pStyle w:val="PargrafodaLista"/>
-        <w:numPr>
-          <w:ilvl w:val="0"/>
-          <w:numId w:val="6"/>
-        </w:numPr>
-        <w:jc w:val="both"/>
-        <w:rPr>
-          <w:rFonts w:ascii="Arial" w:hAnsi="Arial" w:cs="Arial"/>
-          <w:b/>
-          <w:bCs/>
-          <w:sz w:val="24"/>
-          <w:szCs w:val="24"/>
-        </w:rPr>
-      </w:pPr>
-      <w:r>
-        <w:rPr>
-          <w:rFonts w:ascii="Arial" w:hAnsi="Arial" w:cs="Arial"/>
-          <w:bCs/>
-          <w:sz w:val="24"/>
-          <w:szCs w:val="24"/>
-        </w:rPr>
-        <w:t>valorEstoque()</w:t>
-      </w:r>
-    </w:p>
-    <w:p>
-      <w:pPr>
-        <w:jc w:val="both"/>
-        <w:rPr>
-          <w:rFonts w:ascii="Arial" w:hAnsi="Arial" w:cs="Arial"/>
-          <w:b/>
-          <w:bCs/>
-          <w:sz w:val="24"/>
-          <w:szCs w:val="24"/>
-        </w:rPr>
-      </w:pPr>
-    </w:p>
-    <w:p>
-      <w:pPr>
-        <w:jc w:val="both"/>
-        <w:rPr>
-          <w:rFonts w:ascii="Arial" w:hAnsi="Arial" w:cs="Arial"/>
-          <w:b/>
-          <w:bCs/>
-          <w:sz w:val="24"/>
-          <w:szCs w:val="24"/>
-          <w:u w:val="single"/>
-        </w:rPr>
-      </w:pPr>
-      <w:r>
-        <w:rPr>
-          <w:rFonts w:ascii="Arial" w:hAnsi="Arial" w:cs="Arial"/>
-          <w:bCs/>
-          <w:sz w:val="24"/>
-          <w:szCs w:val="24"/>
-        </w:rPr>
-        <w:t xml:space="preserve">Classe: </w:t>
-      </w:r>
-      <w:r>
-        <w:rPr>
-          <w:rFonts w:ascii="Arial" w:hAnsi="Arial" w:cs="Arial"/>
-          <w:b/>
-          <w:bCs/>
-          <w:sz w:val="24"/>
-          <w:szCs w:val="24"/>
-        </w:rPr>
-        <w:t>Empresa</w:t>
-      </w:r>
-    </w:p>
-    <w:p>
-      <w:pPr>
-        <w:jc w:val="both"/>
-        <w:rPr>
-          <w:rFonts w:ascii="Arial" w:hAnsi="Arial" w:cs="Arial"/>
-          <w:b/>
-          <w:bCs/>
-          <w:sz w:val="24"/>
-          <w:szCs w:val="24"/>
-        </w:rPr>
-      </w:pPr>
     </w:p>
     <w:sectPr>
       <w:pgSz w:w="11906" w:h="16838"/>
@@ -2339,6 +1155,7 @@
     <w:lsdException w:name="HTML Sample" w:semiHidden="1" w:unhideWhenUsed="1"/>
     <w:lsdException w:name="HTML Typewriter" w:semiHidden="1" w:unhideWhenUsed="1"/>
     <w:lsdException w:name="HTML Variable" w:semiHidden="1" w:unhideWhenUsed="1"/>
+    <w:lsdException w:name="Normal Table" w:semiHidden="1" w:unhideWhenUsed="1"/>
     <w:lsdException w:name="annotation subject" w:semiHidden="1" w:unhideWhenUsed="1"/>
     <w:lsdException w:name="No List" w:semiHidden="1" w:unhideWhenUsed="1"/>
     <w:lsdException w:name="Outline List 1" w:semiHidden="1" w:unhideWhenUsed="1"/>
@@ -2381,8 +1198,11 @@
     <w:lsdException w:name="Table Contemporary" w:semiHidden="1" w:unhideWhenUsed="1"/>
     <w:lsdException w:name="Table Elegant" w:semiHidden="1" w:unhideWhenUsed="1"/>
     <w:lsdException w:name="Table Professional" w:semiHidden="1" w:unhideWhenUsed="1"/>
+    <w:lsdException w:name="Table Subtle 1" w:semiHidden="1" w:unhideWhenUsed="1"/>
     <w:lsdException w:name="Table Subtle 2" w:semiHidden="1" w:unhideWhenUsed="1"/>
     <w:lsdException w:name="Table Web 1" w:semiHidden="1" w:unhideWhenUsed="1"/>
+    <w:lsdException w:name="Table Web 2" w:semiHidden="1" w:unhideWhenUsed="1"/>
+    <w:lsdException w:name="Table Web 3" w:semiHidden="1" w:unhideWhenUsed="1"/>
     <w:lsdException w:name="Balloon Text" w:semiHidden="1" w:unhideWhenUsed="1"/>
     <w:lsdException w:name="Table Grid" w:uiPriority="39"/>
     <w:lsdException w:name="Table Theme" w:semiHidden="1" w:unhideWhenUsed="1"/>

</xml_diff>